<commit_message>
Modified logic in telemetry code to allow for safe exit.
</commit_message>
<xml_diff>
--- a/Docs/Driver Controls CAN Specification.docx
+++ b/Docs/Driver Controls CAN Specification.docx
@@ -65,13 +65,8 @@
         <w:t>Interval:</w:t>
       </w:r>
       <w:r>
-        <w:t xml:space="preserve"> 1000 </w:t>
+        <w:t xml:space="preserve"> 1000 ms</w:t>
       </w:r>
-      <w:proofErr w:type="spellStart"/>
-      <w:r>
-        <w:t>ms</w:t>
-      </w:r>
-      <w:proofErr w:type="spellEnd"/>
     </w:p>
     <w:p/>
     <w:tbl>
@@ -329,11 +324,6 @@
           <w:b/>
         </w:rPr>
         <w:tab/>
-      </w:r>
-      <w:r>
-        <w:rPr>
-          <w:b/>
-        </w:rPr>
         <w:t>Drive Command</w:t>
       </w:r>
     </w:p>
@@ -362,19 +352,8 @@
         <w:t>Interval:</w:t>
       </w:r>
       <w:r>
-        <w:t xml:space="preserve"> </w:t>
+        <w:t xml:space="preserve"> 150 ms</w:t>
       </w:r>
-      <w:r>
-        <w:t>150</w:t>
-      </w:r>
-      <w:r>
-        <w:t xml:space="preserve"> </w:t>
-      </w:r>
-      <w:proofErr w:type="spellStart"/>
-      <w:r>
-        <w:t>ms</w:t>
-      </w:r>
-      <w:proofErr w:type="spellEnd"/>
     </w:p>
     <w:p/>
     <w:tbl>
@@ -666,22 +645,14 @@
         <w:t>Interval:</w:t>
       </w:r>
       <w:r>
-        <w:t xml:space="preserve"> </w:t>
-      </w:r>
-      <w:r>
-        <w:t>1</w:t>
+        <w:t xml:space="preserve"> 1</w:t>
       </w:r>
       <w:r>
         <w:t>000</w:t>
       </w:r>
       <w:r>
-        <w:t xml:space="preserve"> </w:t>
+        <w:t xml:space="preserve"> ms</w:t>
       </w:r>
-      <w:proofErr w:type="spellStart"/>
-      <w:r>
-        <w:t>ms</w:t>
-      </w:r>
-      <w:proofErr w:type="spellEnd"/>
     </w:p>
     <w:p/>
     <w:tbl>
@@ -941,8 +912,6 @@
       </w:r>
     </w:p>
     <w:p>
-      <w:bookmarkStart w:id="0" w:name="_GoBack"/>
-      <w:bookmarkEnd w:id="0"/>
       <w:r>
         <w:rPr>
           <w:b/>
@@ -955,18 +924,7 @@
           <w:b/>
         </w:rPr>
         <w:tab/>
-      </w:r>
-      <w:r>
-        <w:rPr>
-          <w:b/>
-        </w:rPr>
-        <w:t>Status</w:t>
-      </w:r>
-      <w:r>
-        <w:rPr>
-          <w:b/>
-        </w:rPr>
-        <w:t xml:space="preserve"> Information</w:t>
+        <w:t>Status Information</w:t>
       </w:r>
     </w:p>
     <w:p>
@@ -994,19 +952,8 @@
         <w:t>Interval:</w:t>
       </w:r>
       <w:r>
-        <w:t xml:space="preserve"> </w:t>
+        <w:t xml:space="preserve"> 150 ms</w:t>
       </w:r>
-      <w:r>
-        <w:t>150</w:t>
-      </w:r>
-      <w:r>
-        <w:t xml:space="preserve"> </w:t>
-      </w:r>
-      <w:proofErr w:type="spellStart"/>
-      <w:r>
-        <w:t>ms</w:t>
-      </w:r>
-      <w:proofErr w:type="spellEnd"/>
     </w:p>
     <w:p/>
     <w:tbl>
@@ -1263,7 +1210,7 @@
               <w:rPr>
                 <w:sz w:val="20"/>
               </w:rPr>
-              <w:t>7…6</w:t>
+              <w:t>7</w:t>
             </w:r>
           </w:p>
         </w:tc>
@@ -1343,7 +1290,7 @@
               <w:rPr>
                 <w:sz w:val="20"/>
               </w:rPr>
-              <w:t>5</w:t>
+              <w:t>6</w:t>
             </w:r>
           </w:p>
         </w:tc>
@@ -1361,8 +1308,10 @@
               <w:rPr>
                 <w:sz w:val="20"/>
               </w:rPr>
-              <w:t>1 = board was reset (should always be 0)</w:t>
-            </w:r>
+              <w:t>1 = cruise control on</w:t>
+            </w:r>
+            <w:bookmarkStart w:id="0" w:name="_GoBack"/>
+            <w:bookmarkEnd w:id="0"/>
           </w:p>
         </w:tc>
       </w:tr>
@@ -1423,7 +1372,7 @@
               <w:rPr>
                 <w:sz w:val="20"/>
               </w:rPr>
-              <w:t>4</w:t>
+              <w:t>5</w:t>
             </w:r>
           </w:p>
         </w:tc>
@@ -1441,7 +1390,7 @@
               <w:rPr>
                 <w:sz w:val="20"/>
               </w:rPr>
-              <w:t>1 = brake engaged, 0 = brake off</w:t>
+              <w:t>1 = board was reset (should always be 0)</w:t>
             </w:r>
           </w:p>
         </w:tc>
@@ -1503,6 +1452,86 @@
               <w:rPr>
                 <w:sz w:val="20"/>
               </w:rPr>
+              <w:t>4</w:t>
+            </w:r>
+          </w:p>
+        </w:tc>
+        <w:tc>
+          <w:tcPr>
+            <w:tcW w:w="3865" w:type="dxa"/>
+          </w:tcPr>
+          <w:p>
+            <w:pPr>
+              <w:rPr>
+                <w:sz w:val="20"/>
+              </w:rPr>
+            </w:pPr>
+            <w:r>
+              <w:rPr>
+                <w:sz w:val="20"/>
+              </w:rPr>
+              <w:t>1 = brake engaged, 0 = brake off</w:t>
+            </w:r>
+          </w:p>
+        </w:tc>
+      </w:tr>
+      <w:tr>
+        <w:trPr>
+          <w:trHeight w:val="37"/>
+        </w:trPr>
+        <w:tc>
+          <w:tcPr>
+            <w:tcW w:w="2337" w:type="dxa"/>
+            <w:vMerge/>
+          </w:tcPr>
+          <w:p>
+            <w:pPr>
+              <w:rPr>
+                <w:sz w:val="20"/>
+              </w:rPr>
+            </w:pPr>
+          </w:p>
+        </w:tc>
+        <w:tc>
+          <w:tcPr>
+            <w:tcW w:w="1078" w:type="dxa"/>
+            <w:vMerge/>
+          </w:tcPr>
+          <w:p>
+            <w:pPr>
+              <w:rPr>
+                <w:sz w:val="20"/>
+              </w:rPr>
+            </w:pPr>
+          </w:p>
+        </w:tc>
+        <w:tc>
+          <w:tcPr>
+            <w:tcW w:w="990" w:type="dxa"/>
+            <w:vMerge/>
+          </w:tcPr>
+          <w:p>
+            <w:pPr>
+              <w:rPr>
+                <w:sz w:val="20"/>
+              </w:rPr>
+            </w:pPr>
+          </w:p>
+        </w:tc>
+        <w:tc>
+          <w:tcPr>
+            <w:tcW w:w="1080" w:type="dxa"/>
+          </w:tcPr>
+          <w:p>
+            <w:pPr>
+              <w:rPr>
+                <w:sz w:val="20"/>
+              </w:rPr>
+            </w:pPr>
+            <w:r>
+              <w:rPr>
+                <w:sz w:val="20"/>
+              </w:rPr>
               <w:t>3…0</w:t>
             </w:r>
           </w:p>
@@ -3366,19 +3395,11 @@
                 <w:sz w:val="20"/>
               </w:rPr>
             </w:pPr>
-            <w:proofErr w:type="spellStart"/>
-            <w:r>
-              <w:rPr>
-                <w:sz w:val="20"/>
-              </w:rPr>
-              <w:t>Accel</w:t>
-            </w:r>
-            <w:proofErr w:type="spellEnd"/>
-            <w:r>
-              <w:rPr>
-                <w:sz w:val="20"/>
-              </w:rPr>
-              <w:t xml:space="preserve"> Pedal Ratio</w:t>
+            <w:r>
+              <w:rPr>
+                <w:sz w:val="20"/>
+              </w:rPr>
+              <w:t>Accel Pedal Ratio</w:t>
             </w:r>
           </w:p>
         </w:tc>
@@ -3433,21 +3454,7 @@
               <w:rPr>
                 <w:sz w:val="20"/>
               </w:rPr>
-              <w:t xml:space="preserve">Ratio of </w:t>
-            </w:r>
-            <w:proofErr w:type="spellStart"/>
-            <w:r>
-              <w:rPr>
-                <w:sz w:val="20"/>
-              </w:rPr>
-              <w:t>accel</w:t>
-            </w:r>
-            <w:proofErr w:type="spellEnd"/>
-            <w:r>
-              <w:rPr>
-                <w:sz w:val="20"/>
-              </w:rPr>
-              <w:t xml:space="preserve"> pedal voltage to max (%)</w:t>
+              <w:t>Ratio of accel pedal voltage to max (%)</w:t>
             </w:r>
           </w:p>
         </w:tc>

</xml_diff>